<commit_message>
week 2 reading af
volledig afgemaakte opdracht
</commit_message>
<xml_diff>
--- a/Homework/Scraping/Readings week 2.docx
+++ b/Homework/Scraping/Readings week 2.docx
@@ -78,7 +78,19 @@
         <w:rPr>
           <w:rFonts w:ascii="Arial" w:hAnsi="Arial" w:cs="Arial"/>
         </w:rPr>
+        <w:t xml:space="preserve">het stemgedrag in </w:t>
+      </w:r>
+      <w:r>
+        <w:rPr>
+          <w:rFonts w:ascii="Arial" w:hAnsi="Arial" w:cs="Arial"/>
+        </w:rPr>
         <w:t>Virginia</w:t>
+      </w:r>
+      <w:r>
+        <w:rPr>
+          <w:rFonts w:ascii="Arial" w:hAnsi="Arial" w:cs="Arial"/>
+        </w:rPr>
+        <w:t>:</w:t>
       </w:r>
     </w:p>
     <w:p>
@@ -151,10 +163,19 @@
       <w:r>
         <w:rPr>
           <w:rFonts w:ascii="Arial" w:hAnsi="Arial" w:cs="Arial"/>
-          <w:noProof/>
-          <w:lang w:eastAsia="nl-NL"/>
-        </w:rPr>
-        <w:t xml:space="preserve">2. De gekozen variabelen: Color en </w:t>
+          <w:b/>
+          <w:noProof/>
+          <w:lang w:eastAsia="nl-NL"/>
+        </w:rPr>
+        <w:t>2</w:t>
+      </w:r>
+      <w:r>
+        <w:rPr>
+          <w:rFonts w:ascii="Arial" w:hAnsi="Arial" w:cs="Arial"/>
+          <w:noProof/>
+          <w:lang w:eastAsia="nl-NL"/>
+        </w:rPr>
+        <w:t xml:space="preserve">. De gekozen variabelen: Color en </w:t>
       </w:r>
       <w:r>
         <w:rPr>
@@ -218,10 +239,19 @@
       <w:r>
         <w:rPr>
           <w:rFonts w:ascii="Arial" w:hAnsi="Arial" w:cs="Arial"/>
-          <w:noProof/>
-          <w:lang w:eastAsia="nl-NL"/>
-        </w:rPr>
-        <w:t>3.</w:t>
+          <w:b/>
+          <w:noProof/>
+          <w:lang w:eastAsia="nl-NL"/>
+        </w:rPr>
+        <w:t>3</w:t>
+      </w:r>
+      <w:r>
+        <w:rPr>
+          <w:rFonts w:ascii="Arial" w:hAnsi="Arial" w:cs="Arial"/>
+          <w:noProof/>
+          <w:lang w:eastAsia="nl-NL"/>
+        </w:rPr>
+        <w:t>.</w:t>
       </w:r>
       <w:r>
         <w:rPr>
@@ -246,50 +276,224 @@
           <w:lang w:eastAsia="nl-NL"/>
         </w:rPr>
         <w:lastRenderedPageBreak/>
-        <w:t>beantwoord, namelijk over het algeheel en per deelgebied (countie). Er is echter wel onduidelijkheid, omdat er enkel wordt gepraat in procenten. Er wordt nergens vertelt hoeveel mensen hebben gestemd en wanneer een gebied dicht of lichtbevolkt is. Hierdoor kan dus niet snel worden afgeleid of het verschil in stemmen ook daadwerkelijk echt groot is en wat voor een invloed de stemmen van een bepaalde countie hebben op de totale uitkomst. Er wordt wel snel duidelijk dat er een verschil is tussen de licht en dichtbevolkte gebieden en waar deze zich bevinden, maar er is niet terug te vinden wat de opkomst van deze gebieden was. Dit is misleidend, omdat men er waarschijnlijk vanuit gaat dat een dichtbevolkt gebied veel invloed heeft op de uitkomst. Als er dus weinig mensen hebben gestemd binnen een gebied zou dit van grote invloed kunnen zijn op het eindresultaat, maar dit is nergens te achterhalen.</w:t>
-      </w:r>
-    </w:p>
-    <w:p>
-      <w:pPr>
-        <w:rPr>
-          <w:rFonts w:ascii="Arial" w:hAnsi="Arial" w:cs="Arial"/>
-          <w:noProof/>
-          <w:lang w:eastAsia="nl-NL"/>
-        </w:rPr>
-      </w:pPr>
-    </w:p>
-    <w:p>
-      <w:pPr>
-        <w:rPr>
-          <w:rFonts w:ascii="Arial" w:hAnsi="Arial" w:cs="Arial"/>
-          <w:noProof/>
-          <w:lang w:eastAsia="nl-NL"/>
-        </w:rPr>
-      </w:pPr>
-      <w:r>
-        <w:rPr>
-          <w:rFonts w:ascii="Arial" w:hAnsi="Arial" w:cs="Arial"/>
-          <w:noProof/>
-          <w:lang w:eastAsia="nl-NL"/>
-        </w:rPr>
-        <w:t>4.</w:t>
-      </w:r>
-    </w:p>
-    <w:p>
-      <w:pPr>
-        <w:rPr>
-          <w:rFonts w:ascii="Arial" w:hAnsi="Arial" w:cs="Arial"/>
-          <w:noProof/>
-          <w:lang w:eastAsia="nl-NL"/>
-        </w:rPr>
-      </w:pPr>
-      <w:r>
-        <w:rPr>
-          <w:rFonts w:ascii="Arial" w:hAnsi="Arial" w:cs="Arial"/>
-          <w:noProof/>
-          <w:lang w:eastAsia="nl-NL"/>
-        </w:rPr>
-        <w:t>5.</w:t>
+        <w:t xml:space="preserve">beantwoord, namelijk over het algeheel en per deelgebied (countie). Er is echter wel onduidelijkheid, omdat er nergens vertelt </w:t>
+      </w:r>
+      <w:r>
+        <w:rPr>
+          <w:rFonts w:ascii="Arial" w:hAnsi="Arial" w:cs="Arial"/>
+          <w:noProof/>
+          <w:lang w:eastAsia="nl-NL"/>
+        </w:rPr>
+        <w:t xml:space="preserve">wordt </w:t>
+      </w:r>
+      <w:r>
+        <w:rPr>
+          <w:rFonts w:ascii="Arial" w:hAnsi="Arial" w:cs="Arial"/>
+          <w:noProof/>
+          <w:lang w:eastAsia="nl-NL"/>
+        </w:rPr>
+        <w:t>wanneer een gebied dicht of lichtbevolkt is. Hierdoor kan dus niet snel worden afgeleid of het verschil in stemmen ook daadwerkelijk echt groot is. Er wordt wel snel duidelijk dat er een verschil is tussen de licht en dichtbevolkte gebieden en waar deze zich bevinden, maar er is niet terug te vinden wat de opkomst van deze gebieden was</w:t>
+      </w:r>
+      <w:r>
+        <w:rPr>
+          <w:rFonts w:ascii="Arial" w:hAnsi="Arial" w:cs="Arial"/>
+          <w:noProof/>
+          <w:lang w:eastAsia="nl-NL"/>
+        </w:rPr>
+        <w:t xml:space="preserve"> tegenover de totale bevolking van dat gebied</w:t>
+      </w:r>
+      <w:r>
+        <w:rPr>
+          <w:rFonts w:ascii="Arial" w:hAnsi="Arial" w:cs="Arial"/>
+          <w:noProof/>
+          <w:lang w:eastAsia="nl-NL"/>
+        </w:rPr>
+        <w:t>. Dit is misleidend, omdat men er waarschijnlijk vanuit gaat dat een dichtbevolkt gebied veel invloed heeft op de uitkomst. Als er dus weinig mensen hebben gestemd binnen een gebied zou dit van grote invloed kunnen zijn op het eindresultaat, maar dit is nergens te achterhalen.</w:t>
+      </w:r>
+    </w:p>
+    <w:p>
+      <w:pPr>
+        <w:rPr>
+          <w:rFonts w:ascii="Arial" w:hAnsi="Arial" w:cs="Arial"/>
+          <w:noProof/>
+          <w:lang w:eastAsia="nl-NL"/>
+        </w:rPr>
+      </w:pPr>
+      <w:r>
+        <w:rPr>
+          <w:rFonts w:ascii="Arial" w:hAnsi="Arial" w:cs="Arial"/>
+          <w:b/>
+          <w:noProof/>
+          <w:lang w:eastAsia="nl-NL"/>
+        </w:rPr>
+        <w:t>4</w:t>
+      </w:r>
+      <w:r>
+        <w:rPr>
+          <w:rFonts w:ascii="Arial" w:hAnsi="Arial" w:cs="Arial"/>
+          <w:noProof/>
+          <w:lang w:eastAsia="nl-NL"/>
+        </w:rPr>
+        <w:t>.</w:t>
+      </w:r>
+      <w:r>
+        <w:rPr>
+          <w:rFonts w:ascii="Arial" w:hAnsi="Arial" w:cs="Arial"/>
+          <w:noProof/>
+          <w:lang w:eastAsia="nl-NL"/>
+        </w:rPr>
+        <w:t xml:space="preserve"> </w:t>
+      </w:r>
+      <w:r>
+        <w:rPr>
+          <w:rFonts w:ascii="Arial" w:hAnsi="Arial" w:cs="Arial"/>
+          <w:noProof/>
+          <w:lang w:eastAsia="nl-NL"/>
+        </w:rPr>
+        <w:t>Voor deze visualisatie zijn de "Good practices":</w:t>
+      </w:r>
+    </w:p>
+    <w:p>
+      <w:pPr>
+        <w:rPr>
+          <w:rFonts w:ascii="Arial" w:hAnsi="Arial" w:cs="Arial"/>
+          <w:noProof/>
+          <w:lang w:eastAsia="nl-NL"/>
+        </w:rPr>
+      </w:pPr>
+      <w:r>
+        <w:rPr>
+          <w:rFonts w:ascii="Arial" w:hAnsi="Arial" w:cs="Arial"/>
+          <w:noProof/>
+          <w:lang w:eastAsia="nl-NL"/>
+        </w:rPr>
+        <w:t>Het snel een overzicht kunnen krijgen van de verdeling van stemmers binnen de staat.</w:t>
+      </w:r>
+    </w:p>
+    <w:p>
+      <w:pPr>
+        <w:rPr>
+          <w:rFonts w:ascii="Arial" w:hAnsi="Arial" w:cs="Arial"/>
+          <w:noProof/>
+          <w:lang w:eastAsia="nl-NL"/>
+        </w:rPr>
+      </w:pPr>
+      <w:r>
+        <w:rPr>
+          <w:rFonts w:ascii="Arial" w:hAnsi="Arial" w:cs="Arial"/>
+          <w:noProof/>
+          <w:lang w:eastAsia="nl-NL"/>
+        </w:rPr>
+        <w:t>Een duidelijk beeld krijgen van de dichtbevolkte gebieden binnen de staat.</w:t>
+      </w:r>
+    </w:p>
+    <w:p>
+      <w:pPr>
+        <w:rPr>
+          <w:rFonts w:ascii="Arial" w:hAnsi="Arial" w:cs="Arial"/>
+          <w:noProof/>
+          <w:lang w:eastAsia="nl-NL"/>
+        </w:rPr>
+      </w:pPr>
+      <w:r>
+        <w:rPr>
+          <w:rFonts w:ascii="Arial" w:hAnsi="Arial" w:cs="Arial"/>
+          <w:noProof/>
+          <w:lang w:eastAsia="nl-NL"/>
+        </w:rPr>
+        <w:t>Welke kant er vooral wordt gestemd binnen een countie.</w:t>
+      </w:r>
+    </w:p>
+    <w:p>
+      <w:pPr>
+        <w:rPr>
+          <w:rFonts w:ascii="Arial" w:hAnsi="Arial" w:cs="Arial"/>
+          <w:noProof/>
+          <w:lang w:eastAsia="nl-NL"/>
+        </w:rPr>
+      </w:pPr>
+      <w:r>
+        <w:rPr>
+          <w:rFonts w:ascii="Arial" w:hAnsi="Arial" w:cs="Arial"/>
+          <w:noProof/>
+          <w:lang w:eastAsia="nl-NL"/>
+        </w:rPr>
+        <w:t>Welke partij de meeste stemmen heeft gekregen in een countie en wie de meeste stemmen heeft gekregen in totaal.</w:t>
+      </w:r>
+    </w:p>
+    <w:p>
+      <w:pPr>
+        <w:rPr>
+          <w:rFonts w:ascii="Arial" w:hAnsi="Arial" w:cs="Arial"/>
+          <w:noProof/>
+          <w:lang w:eastAsia="nl-NL"/>
+        </w:rPr>
+      </w:pPr>
+      <w:r>
+        <w:rPr>
+          <w:rFonts w:ascii="Arial" w:hAnsi="Arial" w:cs="Arial"/>
+          <w:noProof/>
+          <w:lang w:eastAsia="nl-NL"/>
+        </w:rPr>
+        <w:t xml:space="preserve">Deze punten worden redelijk makkelijk beantwoord door de visualisatie, maar ze zeggen niet heel veel. </w:t>
+      </w:r>
+      <w:r>
+        <w:rPr>
+          <w:rFonts w:ascii="Arial" w:hAnsi="Arial" w:cs="Arial"/>
+          <w:noProof/>
+          <w:lang w:eastAsia="nl-NL"/>
+        </w:rPr>
+        <w:t xml:space="preserve">Het </w:t>
+      </w:r>
+      <w:r>
+        <w:rPr>
+          <w:rFonts w:ascii="Arial" w:hAnsi="Arial" w:cs="Arial"/>
+          <w:noProof/>
+          <w:lang w:eastAsia="nl-NL"/>
+        </w:rPr>
+        <w:t xml:space="preserve">is </w:t>
+      </w:r>
+      <w:r>
+        <w:rPr>
+          <w:rFonts w:ascii="Arial" w:hAnsi="Arial" w:cs="Arial"/>
+          <w:noProof/>
+          <w:lang w:eastAsia="nl-NL"/>
+        </w:rPr>
+        <w:t xml:space="preserve">echter </w:t>
+      </w:r>
+      <w:r>
+        <w:rPr>
+          <w:rFonts w:ascii="Arial" w:hAnsi="Arial" w:cs="Arial"/>
+          <w:noProof/>
+          <w:lang w:eastAsia="nl-NL"/>
+        </w:rPr>
+        <w:t>niet duidelijk wanneer een gebied dicht bevolkt is en bij hoeveel procent van de stemmen een gebied ingekleurd wordt voor de partijen. Dit kan dus misleidend zijn.</w:t>
+      </w:r>
+    </w:p>
+    <w:p>
+      <w:pPr>
+        <w:rPr>
+          <w:rFonts w:ascii="Arial" w:hAnsi="Arial" w:cs="Arial"/>
+          <w:noProof/>
+          <w:lang w:eastAsia="nl-NL"/>
+        </w:rPr>
+      </w:pPr>
+      <w:r>
+        <w:rPr>
+          <w:rFonts w:ascii="Arial" w:hAnsi="Arial" w:cs="Arial"/>
+          <w:b/>
+          <w:noProof/>
+          <w:lang w:eastAsia="nl-NL"/>
+        </w:rPr>
+        <w:t>5</w:t>
+      </w:r>
+      <w:r>
+        <w:rPr>
+          <w:rFonts w:ascii="Arial" w:hAnsi="Arial" w:cs="Arial"/>
+          <w:noProof/>
+          <w:lang w:eastAsia="nl-NL"/>
+        </w:rPr>
+        <w:t>.</w:t>
       </w:r>
       <w:r>
         <w:rPr>
@@ -319,10 +523,19 @@
       <w:r>
         <w:rPr>
           <w:rFonts w:ascii="Arial" w:hAnsi="Arial" w:cs="Arial"/>
-          <w:noProof/>
-          <w:lang w:eastAsia="nl-NL"/>
-        </w:rPr>
-        <w:t xml:space="preserve">6. De designer van de visualisatie probeert volgens mij duidelijk te maken hoe er is gestemd in de staat Virginia voor de 2 partijen. Er wordt vooral gelet op de bevolkingsdichtheid en wat er vooral wordt gestemd in de verschillende gebieden. Per gebied kan ook worden gezien hoeveel procent van de stemmen elke partij uiteindelijk heeft binnengehaald, dus er kan heel specifiek worden gekeken naar wijken, steden en counties. Een aantal verschillende taken die worden geholpen zouden kunnen worden door deze visualisatie zijn: </w:t>
+          <w:b/>
+          <w:noProof/>
+          <w:lang w:eastAsia="nl-NL"/>
+        </w:rPr>
+        <w:t>6</w:t>
+      </w:r>
+      <w:r>
+        <w:rPr>
+          <w:rFonts w:ascii="Arial" w:hAnsi="Arial" w:cs="Arial"/>
+          <w:noProof/>
+          <w:lang w:eastAsia="nl-NL"/>
+        </w:rPr>
+        <w:t xml:space="preserve">. De designer van de visualisatie probeert volgens mij duidelijk te maken hoe er is gestemd in de staat Virginia voor de 2 partijen. Er wordt vooral gelet op de bevolkingsdichtheid en wat er vooral wordt gestemd in de verschillende gebieden. Per gebied kan ook worden gezien hoeveel procent van de stemmen elke partij uiteindelijk heeft binnengehaald, dus er kan heel specifiek worden gekeken naar wijken, steden en counties. Een aantal verschillende taken die worden geholpen zouden kunnen worden door deze visualisatie zijn: </w:t>
       </w:r>
     </w:p>
     <w:p>
@@ -356,6 +569,7 @@
           <w:noProof/>
           <w:lang w:eastAsia="nl-NL"/>
         </w:rPr>
+        <w:lastRenderedPageBreak/>
         <w:t>Invloed van bevolkingsdichtheid op stemgedrag. Men wil mogelijk weten of de bevolkingsdichtheid invloed heeft op welke partij er wordt gestemd en mogelijk ook hoeveel er wordt gestemd. Het eerste deel zou wel kunnen worden opgemaakt uit de visualisatie. Er kan geen concreet bewijs geleverd worden of bevolkingsdichtheid invloed heeft op welke partij er wordt gestemd, maar het geeft mogelijk wel een beter beeld. Er zijn geen verdere statistieken over de hoeveelheid mensen die hebben gestemd, dus je kunt niet goed opmaken door hoeveel mensen er is gestemd en of de opkomst bij de verkiezingen beinvloed wordt door bevolkingsdichtheid of de 2 partijen.</w:t>
       </w:r>
     </w:p>
@@ -373,7 +587,6 @@
           <w:noProof/>
           <w:lang w:eastAsia="nl-NL"/>
         </w:rPr>
-        <w:lastRenderedPageBreak/>
         <w:t xml:space="preserve">Verdeling van aanhang. Wat vooral duidelijk zou moeten worden uit deze visualisatie is de verdeling van aanhangers van de verschillende partijen. In de visualisatie is te zien dat er geen grote scheidinglijn ligt tussen de aanhangers van de partijen ( bijv. dat alle aanhangers van de democraten in het westen wonen). Het maakt dus zeker duidelijk dat er in de meeste gebieden aanhangers wonen van beide partijen. </w:t>
       </w:r>
     </w:p>

</xml_diff>